<commit_message>
Finish problem 2 writeup.
</commit_message>
<xml_diff>
--- a/HW4/writeups/problem2.docx
+++ b/HW4/writeups/problem2.docx
@@ -172,13 +172,7 @@
           <w:rPr>
             <w:rFonts w:ascii="Cambria Math" w:hAnsi="Cambria Math"/>
           </w:rPr>
-          <m:t>x</m:t>
-        </m:r>
-        <m:r>
-          <w:rPr>
-            <w:rFonts w:ascii="Cambria Math" w:hAnsi="Cambria Math"/>
-          </w:rPr>
-          <m:t>=</m:t>
+          <m:t>x=</m:t>
         </m:r>
         <m:r>
           <m:rPr>
@@ -319,13 +313,7 @@
           <w:rPr>
             <w:rFonts w:ascii="Cambria Math" w:hAnsi="Cambria Math"/>
           </w:rPr>
-          <m:t>t</m:t>
-        </m:r>
-        <m:r>
-          <w:rPr>
-            <w:rFonts w:ascii="Cambria Math" w:hAnsi="Cambria Math"/>
-          </w:rPr>
-          <m:t>∈[</m:t>
+          <m:t>t∈[</m:t>
         </m:r>
         <m:r>
           <m:rPr>
@@ -411,25 +399,7 @@
           <w:rPr>
             <w:rFonts w:ascii="Cambria Math" w:hAnsi="Cambria Math"/>
           </w:rPr>
-          <m:t>x</m:t>
-        </m:r>
-        <m:r>
-          <w:rPr>
-            <w:rFonts w:ascii="Cambria Math" w:hAnsi="Cambria Math"/>
-          </w:rPr>
-          <m:t>(</m:t>
-        </m:r>
-        <m:r>
-          <w:rPr>
-            <w:rFonts w:ascii="Cambria Math" w:hAnsi="Cambria Math"/>
-          </w:rPr>
-          <m:t>t</m:t>
-        </m:r>
-        <m:r>
-          <w:rPr>
-            <w:rFonts w:ascii="Cambria Math" w:hAnsi="Cambria Math"/>
-          </w:rPr>
-          <m:t>)=-</m:t>
+          <m:t>x(t)=-</m:t>
         </m:r>
         <m:r>
           <m:rPr>
@@ -459,13 +429,7 @@
           <w:rPr>
             <w:rFonts w:ascii="Cambria Math" w:hAnsi="Cambria Math"/>
           </w:rPr>
-          <m:t>t</m:t>
-        </m:r>
-        <m:r>
-          <w:rPr>
-            <w:rFonts w:ascii="Cambria Math" w:hAnsi="Cambria Math"/>
-          </w:rPr>
-          <m:t>)</m:t>
+          <m:t>t)</m:t>
         </m:r>
       </m:oMath>
       <w:r>
@@ -2003,15 +1967,7 @@
           <w:sz w:val="20"/>
           <w:szCs w:val="20"/>
         </w:rPr>
-        <w:t>Figure 3.  Graph of the exact solution (blue) and an approx</w:t>
-      </w:r>
-      <w:r>
-        <w:rPr>
-          <w:rFonts w:ascii="DejaVu Sans" w:hAnsi="DejaVu Sans"/>
-          <w:sz w:val="20"/>
-          <w:szCs w:val="20"/>
-        </w:rPr>
-        <w:t>imation of it (red) using Euler's Method with a step size of 0.05.</w:t>
+        <w:t>Figure 3.  Graph of the exact solution (blue) and an approximation of it (red) using Euler's Method with a step size of 0.05.</w:t>
       </w:r>
     </w:p>
     <w:p>
@@ -2196,15 +2152,7 @@
           <w:sz w:val="20"/>
           <w:szCs w:val="20"/>
         </w:rPr>
-        <w:t>Figure 5.  Graph of the exact solution (blue) and an approximation of it (red) using Euler's Method with a step size of 0.01</w:t>
-      </w:r>
-      <w:r>
-        <w:rPr>
-          <w:rFonts w:ascii="DejaVu Sans" w:hAnsi="DejaVu Sans"/>
-          <w:sz w:val="20"/>
-          <w:szCs w:val="20"/>
-        </w:rPr>
-        <w:t>.</w:t>
+        <w:t>Figure 5.  Graph of the exact solution (blue) and an approximation of it (red) using Euler's Method with a step size of 0.01.</w:t>
       </w:r>
     </w:p>
     <w:p>
@@ -2552,12 +2500,6 @@
         <w:gridCol w:w="2160"/>
       </w:tblGrid>
       <w:tr>
-        <w:tblPrEx>
-          <w:tblCellMar>
-            <w:top w:w="0" w:type="dxa"/>
-            <w:bottom w:w="0" w:type="dxa"/>
-          </w:tblCellMar>
-        </w:tblPrEx>
         <w:tc>
           <w:tcPr>
             <w:tcW w:w="1170" w:type="dxa"/>
@@ -2713,12 +2655,6 @@
         </w:tc>
       </w:tr>
       <w:tr>
-        <w:tblPrEx>
-          <w:tblCellMar>
-            <w:top w:w="0" w:type="dxa"/>
-            <w:bottom w:w="0" w:type="dxa"/>
-          </w:tblCellMar>
-        </w:tblPrEx>
         <w:tc>
           <w:tcPr>
             <w:tcW w:w="1170" w:type="dxa"/>
@@ -2854,12 +2790,6 @@
         </w:tc>
       </w:tr>
       <w:tr>
-        <w:tblPrEx>
-          <w:tblCellMar>
-            <w:top w:w="0" w:type="dxa"/>
-            <w:bottom w:w="0" w:type="dxa"/>
-          </w:tblCellMar>
-        </w:tblPrEx>
         <w:tc>
           <w:tcPr>
             <w:tcW w:w="1170" w:type="dxa"/>
@@ -2995,12 +2925,6 @@
         </w:tc>
       </w:tr>
       <w:tr>
-        <w:tblPrEx>
-          <w:tblCellMar>
-            <w:top w:w="0" w:type="dxa"/>
-            <w:bottom w:w="0" w:type="dxa"/>
-          </w:tblCellMar>
-        </w:tblPrEx>
         <w:tc>
           <w:tcPr>
             <w:tcW w:w="1170" w:type="dxa"/>
@@ -3136,12 +3060,6 @@
         </w:tc>
       </w:tr>
       <w:tr>
-        <w:tblPrEx>
-          <w:tblCellMar>
-            <w:top w:w="0" w:type="dxa"/>
-            <w:bottom w:w="0" w:type="dxa"/>
-          </w:tblCellMar>
-        </w:tblPrEx>
         <w:tc>
           <w:tcPr>
             <w:tcW w:w="1170" w:type="dxa"/>
@@ -3277,12 +3195,6 @@
         </w:tc>
       </w:tr>
       <w:tr>
-        <w:tblPrEx>
-          <w:tblCellMar>
-            <w:top w:w="0" w:type="dxa"/>
-            <w:bottom w:w="0" w:type="dxa"/>
-          </w:tblCellMar>
-        </w:tblPrEx>
         <w:tc>
           <w:tcPr>
             <w:tcW w:w="1170" w:type="dxa"/>
@@ -3418,12 +3330,6 @@
         </w:tc>
       </w:tr>
       <w:tr>
-        <w:tblPrEx>
-          <w:tblCellMar>
-            <w:top w:w="0" w:type="dxa"/>
-            <w:bottom w:w="0" w:type="dxa"/>
-          </w:tblCellMar>
-        </w:tblPrEx>
         <w:tc>
           <w:tcPr>
             <w:tcW w:w="1170" w:type="dxa"/>
@@ -3559,12 +3465,6 @@
         </w:tc>
       </w:tr>
       <w:tr>
-        <w:tblPrEx>
-          <w:tblCellMar>
-            <w:top w:w="0" w:type="dxa"/>
-            <w:bottom w:w="0" w:type="dxa"/>
-          </w:tblCellMar>
-        </w:tblPrEx>
         <w:tc>
           <w:tcPr>
             <w:tcW w:w="1170" w:type="dxa"/>
@@ -3700,12 +3600,6 @@
         </w:tc>
       </w:tr>
       <w:tr>
-        <w:tblPrEx>
-          <w:tblCellMar>
-            <w:top w:w="0" w:type="dxa"/>
-            <w:bottom w:w="0" w:type="dxa"/>
-          </w:tblCellMar>
-        </w:tblPrEx>
         <w:tc>
           <w:tcPr>
             <w:tcW w:w="1170" w:type="dxa"/>
@@ -3865,15 +3759,7 @@
           <w:sz w:val="20"/>
           <w:szCs w:val="20"/>
         </w:rPr>
-        <w:t>mate solution using Euler's Method</w:t>
-      </w:r>
-      <w:r>
-        <w:rPr>
-          <w:rFonts w:ascii="DejaVu Sans" w:hAnsi="DejaVu Sans"/>
-          <w:sz w:val="20"/>
-          <w:szCs w:val="20"/>
-        </w:rPr>
-        <w:t xml:space="preserve"> with step size 0.1              </w:t>
+        <w:t xml:space="preserve">mate solution using Euler's Method with step size 0.1              </w:t>
       </w:r>
     </w:p>
     <w:p>
@@ -3914,12 +3800,6 @@
         <w:gridCol w:w="2400"/>
       </w:tblGrid>
       <w:tr>
-        <w:tblPrEx>
-          <w:tblCellMar>
-            <w:top w:w="0" w:type="dxa"/>
-            <w:bottom w:w="0" w:type="dxa"/>
-          </w:tblCellMar>
-        </w:tblPrEx>
         <w:tc>
           <w:tcPr>
             <w:tcW w:w="1170" w:type="dxa"/>
@@ -4075,12 +3955,6 @@
         </w:tc>
       </w:tr>
       <w:tr>
-        <w:tblPrEx>
-          <w:tblCellMar>
-            <w:top w:w="0" w:type="dxa"/>
-            <w:bottom w:w="0" w:type="dxa"/>
-          </w:tblCellMar>
-        </w:tblPrEx>
         <w:tc>
           <w:tcPr>
             <w:tcW w:w="1170" w:type="dxa"/>
@@ -4216,12 +4090,6 @@
         </w:tc>
       </w:tr>
       <w:tr>
-        <w:tblPrEx>
-          <w:tblCellMar>
-            <w:top w:w="0" w:type="dxa"/>
-            <w:bottom w:w="0" w:type="dxa"/>
-          </w:tblCellMar>
-        </w:tblPrEx>
         <w:tc>
           <w:tcPr>
             <w:tcW w:w="1170" w:type="dxa"/>
@@ -4357,12 +4225,6 @@
         </w:tc>
       </w:tr>
       <w:tr>
-        <w:tblPrEx>
-          <w:tblCellMar>
-            <w:top w:w="0" w:type="dxa"/>
-            <w:bottom w:w="0" w:type="dxa"/>
-          </w:tblCellMar>
-        </w:tblPrEx>
         <w:tc>
           <w:tcPr>
             <w:tcW w:w="1170" w:type="dxa"/>
@@ -4498,12 +4360,6 @@
         </w:tc>
       </w:tr>
       <w:tr>
-        <w:tblPrEx>
-          <w:tblCellMar>
-            <w:top w:w="0" w:type="dxa"/>
-            <w:bottom w:w="0" w:type="dxa"/>
-          </w:tblCellMar>
-        </w:tblPrEx>
         <w:tc>
           <w:tcPr>
             <w:tcW w:w="1170" w:type="dxa"/>
@@ -4639,12 +4495,6 @@
         </w:tc>
       </w:tr>
       <w:tr>
-        <w:tblPrEx>
-          <w:tblCellMar>
-            <w:top w:w="0" w:type="dxa"/>
-            <w:bottom w:w="0" w:type="dxa"/>
-          </w:tblCellMar>
-        </w:tblPrEx>
         <w:tc>
           <w:tcPr>
             <w:tcW w:w="1170" w:type="dxa"/>
@@ -4780,12 +4630,6 @@
         </w:tc>
       </w:tr>
       <w:tr>
-        <w:tblPrEx>
-          <w:tblCellMar>
-            <w:top w:w="0" w:type="dxa"/>
-            <w:bottom w:w="0" w:type="dxa"/>
-          </w:tblCellMar>
-        </w:tblPrEx>
         <w:tc>
           <w:tcPr>
             <w:tcW w:w="1170" w:type="dxa"/>
@@ -4921,12 +4765,6 @@
         </w:tc>
       </w:tr>
       <w:tr>
-        <w:tblPrEx>
-          <w:tblCellMar>
-            <w:top w:w="0" w:type="dxa"/>
-            <w:bottom w:w="0" w:type="dxa"/>
-          </w:tblCellMar>
-        </w:tblPrEx>
         <w:tc>
           <w:tcPr>
             <w:tcW w:w="1170" w:type="dxa"/>
@@ -5062,12 +4900,6 @@
         </w:tc>
       </w:tr>
       <w:tr>
-        <w:tblPrEx>
-          <w:tblCellMar>
-            <w:top w:w="0" w:type="dxa"/>
-            <w:bottom w:w="0" w:type="dxa"/>
-          </w:tblCellMar>
-        </w:tblPrEx>
         <w:tc>
           <w:tcPr>
             <w:tcW w:w="1170" w:type="dxa"/>
@@ -5227,15 +5059,7 @@
           <w:sz w:val="20"/>
           <w:szCs w:val="20"/>
         </w:rPr>
-        <w:t xml:space="preserve">mate solution </w:t>
-      </w:r>
-      <w:r>
-        <w:rPr>
-          <w:rFonts w:ascii="DejaVu Sans" w:hAnsi="DejaVu Sans"/>
-          <w:sz w:val="20"/>
-          <w:szCs w:val="20"/>
-        </w:rPr>
-        <w:t xml:space="preserve">using Euler's Method with step size 0.05            </w:t>
+        <w:t xml:space="preserve">mate solution using Euler's Method with step size 0.05            </w:t>
       </w:r>
     </w:p>
     <w:p>
@@ -5276,12 +5100,6 @@
         <w:gridCol w:w="2400"/>
       </w:tblGrid>
       <w:tr>
-        <w:tblPrEx>
-          <w:tblCellMar>
-            <w:top w:w="0" w:type="dxa"/>
-            <w:bottom w:w="0" w:type="dxa"/>
-          </w:tblCellMar>
-        </w:tblPrEx>
         <w:tc>
           <w:tcPr>
             <w:tcW w:w="1170" w:type="dxa"/>
@@ -5437,12 +5255,6 @@
         </w:tc>
       </w:tr>
       <w:tr>
-        <w:tblPrEx>
-          <w:tblCellMar>
-            <w:top w:w="0" w:type="dxa"/>
-            <w:bottom w:w="0" w:type="dxa"/>
-          </w:tblCellMar>
-        </w:tblPrEx>
         <w:tc>
           <w:tcPr>
             <w:tcW w:w="1170" w:type="dxa"/>
@@ -5578,12 +5390,6 @@
         </w:tc>
       </w:tr>
       <w:tr>
-        <w:tblPrEx>
-          <w:tblCellMar>
-            <w:top w:w="0" w:type="dxa"/>
-            <w:bottom w:w="0" w:type="dxa"/>
-          </w:tblCellMar>
-        </w:tblPrEx>
         <w:tc>
           <w:tcPr>
             <w:tcW w:w="1170" w:type="dxa"/>
@@ -5719,12 +5525,6 @@
         </w:tc>
       </w:tr>
       <w:tr>
-        <w:tblPrEx>
-          <w:tblCellMar>
-            <w:top w:w="0" w:type="dxa"/>
-            <w:bottom w:w="0" w:type="dxa"/>
-          </w:tblCellMar>
-        </w:tblPrEx>
         <w:tc>
           <w:tcPr>
             <w:tcW w:w="1170" w:type="dxa"/>
@@ -5860,12 +5660,6 @@
         </w:tc>
       </w:tr>
       <w:tr>
-        <w:tblPrEx>
-          <w:tblCellMar>
-            <w:top w:w="0" w:type="dxa"/>
-            <w:bottom w:w="0" w:type="dxa"/>
-          </w:tblCellMar>
-        </w:tblPrEx>
         <w:tc>
           <w:tcPr>
             <w:tcW w:w="1170" w:type="dxa"/>
@@ -6001,12 +5795,6 @@
         </w:tc>
       </w:tr>
       <w:tr>
-        <w:tblPrEx>
-          <w:tblCellMar>
-            <w:top w:w="0" w:type="dxa"/>
-            <w:bottom w:w="0" w:type="dxa"/>
-          </w:tblCellMar>
-        </w:tblPrEx>
         <w:tc>
           <w:tcPr>
             <w:tcW w:w="1170" w:type="dxa"/>
@@ -6142,12 +5930,6 @@
         </w:tc>
       </w:tr>
       <w:tr>
-        <w:tblPrEx>
-          <w:tblCellMar>
-            <w:top w:w="0" w:type="dxa"/>
-            <w:bottom w:w="0" w:type="dxa"/>
-          </w:tblCellMar>
-        </w:tblPrEx>
         <w:tc>
           <w:tcPr>
             <w:tcW w:w="1170" w:type="dxa"/>
@@ -6283,12 +6065,6 @@
         </w:tc>
       </w:tr>
       <w:tr>
-        <w:tblPrEx>
-          <w:tblCellMar>
-            <w:top w:w="0" w:type="dxa"/>
-            <w:bottom w:w="0" w:type="dxa"/>
-          </w:tblCellMar>
-        </w:tblPrEx>
         <w:tc>
           <w:tcPr>
             <w:tcW w:w="1170" w:type="dxa"/>
@@ -6424,12 +6200,6 @@
         </w:tc>
       </w:tr>
       <w:tr>
-        <w:tblPrEx>
-          <w:tblCellMar>
-            <w:top w:w="0" w:type="dxa"/>
-            <w:bottom w:w="0" w:type="dxa"/>
-          </w:tblCellMar>
-        </w:tblPrEx>
         <w:tc>
           <w:tcPr>
             <w:tcW w:w="1170" w:type="dxa"/>
@@ -6718,12 +6488,6 @@
         <w:gridCol w:w="2415"/>
       </w:tblGrid>
       <w:tr>
-        <w:tblPrEx>
-          <w:tblCellMar>
-            <w:top w:w="0" w:type="dxa"/>
-            <w:bottom w:w="0" w:type="dxa"/>
-          </w:tblCellMar>
-        </w:tblPrEx>
         <w:tc>
           <w:tcPr>
             <w:tcW w:w="1155" w:type="dxa"/>
@@ -6880,12 +6644,6 @@
         </w:tc>
       </w:tr>
       <w:tr>
-        <w:tblPrEx>
-          <w:tblCellMar>
-            <w:top w:w="0" w:type="dxa"/>
-            <w:bottom w:w="0" w:type="dxa"/>
-          </w:tblCellMar>
-        </w:tblPrEx>
         <w:tc>
           <w:tcPr>
             <w:tcW w:w="1155" w:type="dxa"/>
@@ -7021,12 +6779,6 @@
         </w:tc>
       </w:tr>
       <w:tr>
-        <w:tblPrEx>
-          <w:tblCellMar>
-            <w:top w:w="0" w:type="dxa"/>
-            <w:bottom w:w="0" w:type="dxa"/>
-          </w:tblCellMar>
-        </w:tblPrEx>
         <w:tc>
           <w:tcPr>
             <w:tcW w:w="1155" w:type="dxa"/>
@@ -7162,12 +6914,6 @@
         </w:tc>
       </w:tr>
       <w:tr>
-        <w:tblPrEx>
-          <w:tblCellMar>
-            <w:top w:w="0" w:type="dxa"/>
-            <w:bottom w:w="0" w:type="dxa"/>
-          </w:tblCellMar>
-        </w:tblPrEx>
         <w:tc>
           <w:tcPr>
             <w:tcW w:w="1155" w:type="dxa"/>
@@ -7303,12 +7049,6 @@
         </w:tc>
       </w:tr>
       <w:tr>
-        <w:tblPrEx>
-          <w:tblCellMar>
-            <w:top w:w="0" w:type="dxa"/>
-            <w:bottom w:w="0" w:type="dxa"/>
-          </w:tblCellMar>
-        </w:tblPrEx>
         <w:tc>
           <w:tcPr>
             <w:tcW w:w="1155" w:type="dxa"/>
@@ -7444,12 +7184,6 @@
         </w:tc>
       </w:tr>
       <w:tr>
-        <w:tblPrEx>
-          <w:tblCellMar>
-            <w:top w:w="0" w:type="dxa"/>
-            <w:bottom w:w="0" w:type="dxa"/>
-          </w:tblCellMar>
-        </w:tblPrEx>
         <w:tc>
           <w:tcPr>
             <w:tcW w:w="1155" w:type="dxa"/>
@@ -7585,12 +7319,6 @@
         </w:tc>
       </w:tr>
       <w:tr>
-        <w:tblPrEx>
-          <w:tblCellMar>
-            <w:top w:w="0" w:type="dxa"/>
-            <w:bottom w:w="0" w:type="dxa"/>
-          </w:tblCellMar>
-        </w:tblPrEx>
         <w:tc>
           <w:tcPr>
             <w:tcW w:w="1155" w:type="dxa"/>
@@ -7726,12 +7454,6 @@
         </w:tc>
       </w:tr>
       <w:tr>
-        <w:tblPrEx>
-          <w:tblCellMar>
-            <w:top w:w="0" w:type="dxa"/>
-            <w:bottom w:w="0" w:type="dxa"/>
-          </w:tblCellMar>
-        </w:tblPrEx>
         <w:tc>
           <w:tcPr>
             <w:tcW w:w="1155" w:type="dxa"/>
@@ -7867,12 +7589,6 @@
         </w:tc>
       </w:tr>
       <w:tr>
-        <w:tblPrEx>
-          <w:tblCellMar>
-            <w:top w:w="0" w:type="dxa"/>
-            <w:bottom w:w="0" w:type="dxa"/>
-          </w:tblCellMar>
-        </w:tblPrEx>
         <w:tc>
           <w:tcPr>
             <w:tcW w:w="1155" w:type="dxa"/>
@@ -8049,97 +7765,104 @@
     <w:p>
       <w:pPr>
         <w:pStyle w:val="Standard"/>
-        <w:rPr>
-          <w:rFonts w:ascii="DejaVu Sans" w:hAnsi="DejaVu Sans"/>
-          <w:sz w:val="20"/>
-          <w:szCs w:val="20"/>
-        </w:rPr>
-      </w:pPr>
-      <w:r>
-        <w:rPr>
-          <w:rFonts w:ascii="DejaVu Sans" w:hAnsi="DejaVu Sans"/>
-          <w:sz w:val="20"/>
-          <w:szCs w:val="20"/>
-        </w:rPr>
-        <w:tab/>
-        <w:t>The graphs show increasing errors as values between the extrema are approximated, and decreasing errors as values near the extrema ar</w:t>
-      </w:r>
-      <w:r>
-        <w:rPr>
-          <w:rFonts w:ascii="DejaVu Sans" w:hAnsi="DejaVu Sans"/>
-          <w:sz w:val="20"/>
-          <w:szCs w:val="20"/>
-        </w:rPr>
-        <w:t>e approximated.  This is counter-intuitive, and against our findings from problem 1, in which a changing slope caused worse approximations.  In this case, constant slopes cause worse approximations.</w:t>
-      </w:r>
-    </w:p>
-    <w:p>
-      <w:pPr>
-        <w:pStyle w:val="Standard"/>
-        <w:rPr>
-          <w:rFonts w:ascii="DejaVu Sans" w:hAnsi="DejaVu Sans"/>
-          <w:sz w:val="20"/>
-          <w:szCs w:val="20"/>
-        </w:rPr>
-      </w:pPr>
-      <w:r>
-        <w:rPr>
-          <w:rFonts w:ascii="DejaVu Sans" w:hAnsi="DejaVu Sans"/>
-          <w:sz w:val="20"/>
-          <w:szCs w:val="20"/>
-        </w:rPr>
-        <w:tab/>
-        <w:t xml:space="preserve">In all graphs, the approximate solution stays a certain </w:t>
-      </w:r>
-      <w:r>
-        <w:rPr>
-          <w:rFonts w:ascii="DejaVu Sans" w:hAnsi="DejaVu Sans"/>
-          <w:sz w:val="20"/>
-          <w:szCs w:val="20"/>
-        </w:rPr>
-        <w:t xml:space="preserve">distance away from the exact solution in the regions where the </w:t>
-      </w:r>
-      <w:r>
-        <w:rPr>
-          <w:rFonts w:ascii="DejaVu Sans" w:hAnsi="DejaVu Sans"/>
-          <w:sz w:val="20"/>
-          <w:szCs w:val="20"/>
-        </w:rPr>
-        <w:t xml:space="preserve">curves are nearly linear.  Upon reaching </w:t>
-      </w:r>
-      <w:r>
-        <w:rPr>
-          <w:rFonts w:ascii="DejaVu Sans" w:hAnsi="DejaVu Sans"/>
-          <w:sz w:val="20"/>
-          <w:szCs w:val="20"/>
-        </w:rPr>
-        <w:t>an extremum</w:t>
-      </w:r>
-      <w:r>
-        <w:rPr>
-          <w:rFonts w:ascii="DejaVu Sans" w:hAnsi="DejaVu Sans"/>
-          <w:sz w:val="20"/>
-          <w:szCs w:val="20"/>
-        </w:rPr>
-        <w:t>, the approximate solution approaches, contacts, and then distances itself from the curve.  Approaching the intersection point from the le</w:t>
-      </w:r>
-      <w:r>
-        <w:rPr>
-          <w:rFonts w:ascii="DejaVu Sans" w:hAnsi="DejaVu Sans"/>
-          <w:sz w:val="20"/>
-          <w:szCs w:val="20"/>
-        </w:rPr>
-        <w:t>ft or right, then, places the approximate solution at its closest distance from</w:t>
+        <w:ind w:firstLine="709"/>
+        <w:rPr>
+          <w:rFonts w:ascii="DejaVu Sans" w:hAnsi="DejaVu Sans"/>
+          <w:sz w:val="20"/>
+          <w:szCs w:val="20"/>
+        </w:rPr>
+      </w:pPr>
+      <w:r>
+        <w:t>The graphs show increasing errors as values b</w:t>
+      </w:r>
+      <w:r>
+        <w:t xml:space="preserve">etween the extrema are </w:t>
+      </w:r>
+      <w:r>
+        <w:t>approximated, and decre</w:t>
+      </w:r>
+      <w:r>
+        <w:t xml:space="preserve">asing errors as values near the </w:t>
+      </w:r>
+      <w:r>
+        <w:t>extrema are approximated. </w:t>
+      </w:r>
+      <w:r>
+        <w:t xml:space="preserve"> This is counter-intuitive, and </w:t>
+      </w:r>
+      <w:r>
+        <w:t>ag</w:t>
+      </w:r>
+      <w:r>
+        <w:t xml:space="preserve">ainst our findings from </w:t>
+      </w:r>
+      <w:r>
+        <w:t>probl</w:t>
+      </w:r>
+      <w:r>
+        <w:t xml:space="preserve">em 1, in which a changing slope </w:t>
+      </w:r>
+      <w:r>
+        <w:t>caused wors</w:t>
+      </w:r>
+      <w:r>
+        <w:t xml:space="preserve">e approximations.  However, this is due to the errors </w:t>
+      </w:r>
+      <w:r>
+        <w:t>that manifest in the nonlinear regions, which</w:t>
+      </w:r>
+      <w:r>
+        <w:t xml:space="preserve"> propagate to the </w:t>
+      </w:r>
+      <w:r>
+        <w:t>linear regions.  The linear reg</w:t>
+      </w:r>
+      <w:r>
+        <w:t xml:space="preserve">ions actually have the lowest </w:t>
+      </w:r>
+      <w:r>
+        <w:t>change in their error values.</w:t>
+      </w:r>
+      <w:r>
+        <w:t>  Compared to the errors in the</w:t>
+      </w:r>
+      <w:r>
+        <w:t xml:space="preserve"> nonlinear regions, they are relati</w:t>
+      </w:r>
+      <w:r>
+        <w:t xml:space="preserve">vely constant.  This shows that </w:t>
+      </w:r>
+      <w:r>
+        <w:t>the</w:t>
+      </w:r>
+      <w:r>
+        <w:t xml:space="preserve"> </w:t>
+      </w:r>
+      <w:r>
+        <w:t>approximations are behaving normally, despite th</w:t>
+      </w:r>
+      <w:r>
+        <w:t xml:space="preserve">e </w:t>
       </w:r>
       <w:bookmarkStart w:id="0" w:name="_GoBack"/>
       <w:bookmarkEnd w:id="0"/>
       <w:r>
-        <w:rPr>
-          <w:rFonts w:ascii="DejaVu Sans" w:hAnsi="DejaVu Sans"/>
-          <w:sz w:val="20"/>
-          <w:szCs w:val="20"/>
-        </w:rPr>
-        <w:t xml:space="preserve"> the exact solution.</w:t>
+        <w:t>seemingly odd behavior of </w:t>
+      </w:r>
+      <w:r>
+        <w:t>the err</w:t>
+      </w:r>
+      <w:r>
+        <w:t xml:space="preserve">ors (which is likely due to the periodic nature of the </w:t>
+      </w:r>
+      <w:r>
+        <w:t>exact</w:t>
+      </w:r>
+      <w:r>
+        <w:t xml:space="preserve"> </w:t>
+      </w:r>
+      <w:r>
+        <w:t>solution).</w:t>
       </w:r>
     </w:p>
     <w:sectPr>

</xml_diff>

<commit_message>
Update Problem 2 exact solution
</commit_message>
<xml_diff>
--- a/HW4/writeups/problem2.docx
+++ b/HW4/writeups/problem2.docx
@@ -1,6 +1,6 @@
 
 <file path=word/document.xml><?xml version="1.0" encoding="utf-8"?>
-<w:document xmlns:wpc="http://schemas.microsoft.com/office/word/2010/wordprocessingCanvas" xmlns:cx="http://schemas.microsoft.com/office/drawing/2014/chartex" xmlns:cx1="http://schemas.microsoft.com/office/drawing/2015/9/8/chartex" xmlns:mc="http://schemas.openxmlformats.org/markup-compatibility/2006" xmlns:o="urn:schemas-microsoft-com:office:office" xmlns:r="http://schemas.openxmlformats.org/officeDocument/2006/relationships" xmlns:m="http://schemas.openxmlformats.org/officeDocument/2006/math" xmlns:v="urn:schemas-microsoft-com:vml" xmlns:wp14="http://schemas.microsoft.com/office/word/2010/wordprocessingDrawing" xmlns:wp="http://schemas.openxmlformats.org/drawingml/2006/wordprocessingDrawing" xmlns:w10="urn:schemas-microsoft-com:office:word" xmlns:w="http://schemas.openxmlformats.org/wordprocessingml/2006/main" xmlns:w14="http://schemas.microsoft.com/office/word/2010/wordml" xmlns:w15="http://schemas.microsoft.com/office/word/2012/wordml" xmlns:w16se="http://schemas.microsoft.com/office/word/2015/wordml/symex" xmlns:wpg="http://schemas.microsoft.com/office/word/2010/wordprocessingGroup" xmlns:wpi="http://schemas.microsoft.com/office/word/2010/wordprocessingInk" xmlns:wne="http://schemas.microsoft.com/office/word/2006/wordml" xmlns:wps="http://schemas.microsoft.com/office/word/2010/wordprocessingShape" mc:Ignorable="w14 w15 w16se wp14">
+<w:document xmlns:wpc="http://schemas.microsoft.com/office/word/2010/wordprocessingCanvas" xmlns:mc="http://schemas.openxmlformats.org/markup-compatibility/2006" xmlns:o="urn:schemas-microsoft-com:office:office" xmlns:r="http://schemas.openxmlformats.org/officeDocument/2006/relationships" xmlns:m="http://schemas.openxmlformats.org/officeDocument/2006/math" xmlns:v="urn:schemas-microsoft-com:vml" xmlns:wp14="http://schemas.microsoft.com/office/word/2010/wordprocessingDrawing" xmlns:wp="http://schemas.openxmlformats.org/drawingml/2006/wordprocessingDrawing" xmlns:w10="urn:schemas-microsoft-com:office:word" xmlns:w="http://schemas.openxmlformats.org/wordprocessingml/2006/main" xmlns:w14="http://schemas.microsoft.com/office/word/2010/wordml" xmlns:w15="http://schemas.microsoft.com/office/word/2012/wordml" xmlns:wpg="http://schemas.microsoft.com/office/word/2010/wordprocessingGroup" xmlns:wpi="http://schemas.microsoft.com/office/word/2010/wordprocessingInk" xmlns:wne="http://schemas.microsoft.com/office/word/2006/wordml" xmlns:wps="http://schemas.microsoft.com/office/word/2010/wordprocessingShape" mc:Ignorable="w14 w15 wp14">
   <w:body>
     <w:p>
       <w:pPr>
@@ -852,7 +852,13 @@
     </w:p>
     <w:p>
       <w:r>
-        <w:t xml:space="preserve">3) </w:t>
+        <w:t>3)</w:t>
+      </w:r>
+      <w:r>
+        <w:t xml:space="preserve"> Checking that x(t) satisfies </w:t>
+      </w:r>
+      <w:r>
+        <w:t xml:space="preserve"> </w:t>
       </w:r>
       <m:oMath>
         <m:f>
@@ -937,7 +943,7 @@
           <w:rPr>
             <w:rFonts w:ascii="Cambria Math" w:hAnsi="Cambria Math"/>
           </w:rPr>
-          <m:t>=-4</m:t>
+          <m:t>+4</m:t>
         </m:r>
         <m:sSup>
           <m:sSupPr>
@@ -969,17 +975,23 @@
           <w:rPr>
             <w:rFonts w:ascii="Cambria Math" w:hAnsi="Cambria Math"/>
           </w:rPr>
-          <m:t>x</m:t>
+          <m:t>x=0</m:t>
         </m:r>
       </m:oMath>
     </w:p>
     <w:p>
       <w:pPr>
-        <w:ind w:left="1440" w:firstLine="720"/>
+        <w:ind w:left="709" w:firstLine="709"/>
         <w:rPr>
           <w:i/>
         </w:rPr>
       </w:pPr>
+      <w:r>
+        <w:rPr>
+          <w:i/>
+        </w:rPr>
+        <w:t>Differentiating f(x,t)</w:t>
+      </w:r>
     </w:p>
     <w:p>
       <w:pPr>
@@ -1202,70 +1214,42 @@
               </m:d>
             </m:e>
           </m:func>
-          <m:r>
-            <w:rPr>
-              <w:rFonts w:ascii="Cambria Math" w:hAnsi="Cambria Math"/>
-            </w:rPr>
-            <m:t>=? -4</m:t>
-          </m:r>
-          <m:sSup>
-            <m:sSupPr>
-              <m:ctrlPr>
-                <w:rPr>
-                  <w:rFonts w:ascii="Cambria Math" w:hAnsi="Cambria Math"/>
-                  <w:i/>
-                </w:rPr>
-              </m:ctrlPr>
-            </m:sSupPr>
-            <m:e>
-              <m:r>
-                <w:rPr>
-                  <w:rFonts w:ascii="Cambria Math" w:hAnsi="Cambria Math"/>
-                </w:rPr>
-                <m:t>π</m:t>
-              </m:r>
-            </m:e>
-            <m:sup>
-              <m:r>
-                <w:rPr>
-                  <w:rFonts w:ascii="Cambria Math" w:hAnsi="Cambria Math"/>
-                </w:rPr>
-                <m:t>2</m:t>
-              </m:r>
-            </m:sup>
-          </m:sSup>
-          <m:r>
-            <w:rPr>
-              <w:rFonts w:ascii="Cambria Math" w:hAnsi="Cambria Math"/>
-            </w:rPr>
-            <m:t>x</m:t>
-          </m:r>
         </m:oMath>
       </m:oMathPara>
     </w:p>
     <w:p>
       <w:pPr>
+        <w:ind w:left="1440" w:firstLine="720"/>
         <w:jc w:val="center"/>
         <w:rPr>
           <w:i/>
         </w:rPr>
       </w:pPr>
-      <m:oMathPara>
-        <m:oMathParaPr>
-          <m:jc m:val="left"/>
-        </m:oMathParaPr>
-        <m:oMath>
-          <m:r>
-            <m:rPr>
-              <m:sty m:val="p"/>
-            </m:rPr>
-            <w:rPr>
-              <w:rFonts w:ascii="Cambria Math" w:hAnsi="Cambria Math"/>
-            </w:rPr>
-            <w:br/>
-          </m:r>
-        </m:oMath>
-      </m:oMathPara>
+    </w:p>
+    <w:p>
+      <w:pPr>
+        <w:ind w:left="709" w:firstLine="709"/>
+        <w:rPr>
+          <w:i/>
+        </w:rPr>
+      </w:pPr>
+      <w:r>
+        <w:rPr>
+          <w:i/>
+        </w:rPr>
+        <w:t>Substituting gives</w:t>
+      </w:r>
+      <m:oMath>
+        <m:r>
+          <m:rPr>
+            <m:sty m:val="p"/>
+          </m:rPr>
+          <w:rPr>
+            <w:rFonts w:ascii="Cambria Math" w:hAnsi="Cambria Math"/>
+          </w:rPr>
+          <w:br/>
+        </m:r>
+      </m:oMath>
       <w:r>
         <w:rPr>
           <w:i/>
@@ -1278,7 +1262,91 @@
           <w:rPr>
             <w:rFonts w:ascii="Cambria Math" w:hAnsi="Cambria Math"/>
           </w:rPr>
-          <m:t xml:space="preserve">                                                                      =?-4</m:t>
+          <m:t xml:space="preserve">                                          </m:t>
+        </m:r>
+        <m:f>
+          <m:fPr>
+            <m:ctrlPr>
+              <w:rPr>
+                <w:rFonts w:ascii="Cambria Math" w:hAnsi="Cambria Math"/>
+                <w:i/>
+              </w:rPr>
+            </m:ctrlPr>
+          </m:fPr>
+          <m:num>
+            <m:sSup>
+              <m:sSupPr>
+                <m:ctrlPr>
+                  <w:rPr>
+                    <w:rFonts w:ascii="Cambria Math" w:hAnsi="Cambria Math"/>
+                    <w:i/>
+                  </w:rPr>
+                </m:ctrlPr>
+              </m:sSupPr>
+              <m:e>
+                <m:r>
+                  <w:rPr>
+                    <w:rFonts w:ascii="Cambria Math" w:hAnsi="Cambria Math"/>
+                  </w:rPr>
+                  <m:t>d</m:t>
+                </m:r>
+              </m:e>
+              <m:sup>
+                <m:r>
+                  <w:rPr>
+                    <w:rFonts w:ascii="Cambria Math" w:hAnsi="Cambria Math"/>
+                  </w:rPr>
+                  <m:t>2</m:t>
+                </m:r>
+              </m:sup>
+            </m:sSup>
+            <m:r>
+              <w:rPr>
+                <w:rFonts w:ascii="Cambria Math" w:hAnsi="Cambria Math"/>
+              </w:rPr>
+              <m:t>x</m:t>
+            </m:r>
+          </m:num>
+          <m:den>
+            <m:r>
+              <w:rPr>
+                <w:rFonts w:ascii="Cambria Math" w:hAnsi="Cambria Math"/>
+              </w:rPr>
+              <m:t>d</m:t>
+            </m:r>
+            <m:sSup>
+              <m:sSupPr>
+                <m:ctrlPr>
+                  <w:rPr>
+                    <w:rFonts w:ascii="Cambria Math" w:hAnsi="Cambria Math"/>
+                    <w:i/>
+                  </w:rPr>
+                </m:ctrlPr>
+              </m:sSupPr>
+              <m:e>
+                <m:r>
+                  <w:rPr>
+                    <w:rFonts w:ascii="Cambria Math" w:hAnsi="Cambria Math"/>
+                  </w:rPr>
+                  <m:t>t</m:t>
+                </m:r>
+              </m:e>
+              <m:sup>
+                <m:r>
+                  <w:rPr>
+                    <w:rFonts w:ascii="Cambria Math" w:hAnsi="Cambria Math"/>
+                  </w:rPr>
+                  <m:t>2</m:t>
+                </m:r>
+              </m:sup>
+            </m:sSup>
+          </m:den>
+        </m:f>
+        <m:r>
+          <w:rPr>
+            <w:rFonts w:ascii="Cambria Math" w:hAnsi="Cambria Math"/>
+          </w:rPr>
+          <m:t>+4</m:t>
         </m:r>
         <m:sSup>
           <m:sSupPr>
@@ -1310,8 +1378,34 @@
           <w:rPr>
             <w:rFonts w:ascii="Cambria Math" w:hAnsi="Cambria Math"/>
           </w:rPr>
-          <m:t>(-</m:t>
+          <m:t>x =4</m:t>
         </m:r>
+        <m:sSup>
+          <m:sSupPr>
+            <m:ctrlPr>
+              <w:rPr>
+                <w:rFonts w:ascii="Cambria Math" w:hAnsi="Cambria Math"/>
+                <w:i/>
+              </w:rPr>
+            </m:ctrlPr>
+          </m:sSupPr>
+          <m:e>
+            <m:r>
+              <w:rPr>
+                <w:rFonts w:ascii="Cambria Math" w:hAnsi="Cambria Math"/>
+              </w:rPr>
+              <m:t>π</m:t>
+            </m:r>
+          </m:e>
+          <m:sup>
+            <m:r>
+              <w:rPr>
+                <w:rFonts w:ascii="Cambria Math" w:hAnsi="Cambria Math"/>
+              </w:rPr>
+              <m:t>2</m:t>
+            </m:r>
+          </m:sup>
+        </m:sSup>
         <m:func>
           <m:funcPr>
             <m:ctrlPr>
@@ -1357,45 +1451,7 @@
           <w:rPr>
             <w:rFonts w:ascii="Cambria Math" w:hAnsi="Cambria Math"/>
           </w:rPr>
-          <m:t>)</m:t>
-        </m:r>
-      </m:oMath>
-    </w:p>
-    <w:p>
-      <w:pPr>
-        <w:jc w:val="center"/>
-        <w:rPr>
-          <w:i/>
-        </w:rPr>
-      </w:pPr>
-      <m:oMathPara>
-        <m:oMathParaPr>
-          <m:jc m:val="left"/>
-        </m:oMathParaPr>
-        <m:oMath>
-          <m:r>
-            <m:rPr>
-              <m:sty m:val="p"/>
-            </m:rPr>
-            <w:rPr>
-              <w:rFonts w:ascii="Cambria Math" w:hAnsi="Cambria Math"/>
-            </w:rPr>
-            <w:br/>
-          </m:r>
-        </m:oMath>
-      </m:oMathPara>
-      <w:r>
-        <w:rPr>
-          <w:i/>
-        </w:rPr>
-        <w:t xml:space="preserve">    </w:t>
-      </w:r>
-      <m:oMath>
-        <m:r>
-          <w:rPr>
-            <w:rFonts w:ascii="Cambria Math" w:hAnsi="Cambria Math"/>
-          </w:rPr>
-          <m:t xml:space="preserve">                                                                           =4</m:t>
+          <m:t>+4</m:t>
         </m:r>
         <m:sSup>
           <m:sSupPr>
@@ -1423,47 +1479,71 @@
             </m:r>
           </m:sup>
         </m:sSup>
-        <m:func>
-          <m:funcPr>
+        <m:d>
+          <m:dPr>
             <m:ctrlPr>
               <w:rPr>
                 <w:rFonts w:ascii="Cambria Math" w:hAnsi="Cambria Math"/>
                 <w:i/>
               </w:rPr>
             </m:ctrlPr>
-          </m:funcPr>
-          <m:fName>
+          </m:dPr>
+          <m:e>
             <m:r>
-              <m:rPr>
-                <m:sty m:val="p"/>
-              </m:rPr>
               <w:rPr>
                 <w:rFonts w:ascii="Cambria Math" w:hAnsi="Cambria Math"/>
               </w:rPr>
-              <m:t>cos</m:t>
+              <m:t>-</m:t>
             </m:r>
-          </m:fName>
-          <m:e>
-            <m:d>
-              <m:dPr>
+            <m:func>
+              <m:funcPr>
                 <m:ctrlPr>
                   <w:rPr>
                     <w:rFonts w:ascii="Cambria Math" w:hAnsi="Cambria Math"/>
                     <w:i/>
                   </w:rPr>
                 </m:ctrlPr>
-              </m:dPr>
-              <m:e>
+              </m:funcPr>
+              <m:fName>
                 <m:r>
+                  <m:rPr>
+                    <m:sty m:val="p"/>
+                  </m:rPr>
                   <w:rPr>
                     <w:rFonts w:ascii="Cambria Math" w:hAnsi="Cambria Math"/>
                   </w:rPr>
-                  <m:t>2πt</m:t>
+                  <m:t>cos</m:t>
                 </m:r>
+              </m:fName>
+              <m:e>
+                <m:d>
+                  <m:dPr>
+                    <m:ctrlPr>
+                      <w:rPr>
+                        <w:rFonts w:ascii="Cambria Math" w:hAnsi="Cambria Math"/>
+                        <w:i/>
+                      </w:rPr>
+                    </m:ctrlPr>
+                  </m:dPr>
+                  <m:e>
+                    <m:r>
+                      <w:rPr>
+                        <w:rFonts w:ascii="Cambria Math" w:hAnsi="Cambria Math"/>
+                      </w:rPr>
+                      <m:t>2πt</m:t>
+                    </m:r>
+                  </m:e>
+                </m:d>
               </m:e>
-            </m:d>
+            </m:func>
           </m:e>
-        </m:func>
+        </m:d>
+        <m:r>
+          <w:rPr>
+            <w:rFonts w:ascii="Cambria Math" w:hAnsi="Cambria Math"/>
+          </w:rPr>
+          <m:t>=0</m:t>
+        </m:r>
       </m:oMath>
     </w:p>
     <w:p>
@@ -1473,13 +1553,44 @@
           <w:i/>
         </w:rPr>
       </w:pPr>
-    </w:p>
-    <w:p>
-      <w:pPr>
+      <w:r>
         <w:rPr>
           <w:i/>
         </w:rPr>
-      </w:pPr>
+        <w:tab/>
+        <w:t>Show</w:t>
+      </w:r>
+      <w:r>
+        <w:rPr>
+          <w:i/>
+        </w:rPr>
+        <w:t>s</w:t>
+      </w:r>
+      <w:bookmarkStart w:id="0" w:name="_GoBack"/>
+      <w:bookmarkEnd w:id="0"/>
+      <w:r>
+        <w:rPr>
+          <w:i/>
+        </w:rPr>
+        <w:t xml:space="preserve"> that our function x(t) is the exact solution to the given differential equation.</w:t>
+      </w:r>
+      <m:oMath>
+        <m:r>
+          <m:rPr>
+            <m:sty m:val="p"/>
+          </m:rPr>
+          <w:rPr>
+            <w:rFonts w:ascii="Cambria Math" w:hAnsi="Cambria Math"/>
+          </w:rPr>
+          <w:br/>
+        </m:r>
+      </m:oMath>
+      <w:r>
+        <w:rPr>
+          <w:i/>
+        </w:rPr>
+        <w:t xml:space="preserve">   </w:t>
+      </w:r>
     </w:p>
     <w:p>
       <w:r>
@@ -7773,96 +7884,13 @@
         </w:rPr>
       </w:pPr>
       <w:r>
-        <w:t>The graphs show increasing errors as values b</w:t>
-      </w:r>
-      <w:r>
-        <w:t xml:space="preserve">etween the extrema are </w:t>
-      </w:r>
-      <w:r>
-        <w:t>approximated, and decre</w:t>
-      </w:r>
-      <w:r>
-        <w:t xml:space="preserve">asing errors as values near the </w:t>
-      </w:r>
-      <w:r>
-        <w:t>extrema are approximated. </w:t>
-      </w:r>
-      <w:r>
-        <w:t xml:space="preserve"> This is counter-intuitive, and </w:t>
-      </w:r>
-      <w:r>
-        <w:t>ag</w:t>
-      </w:r>
-      <w:r>
-        <w:t xml:space="preserve">ainst our findings from </w:t>
-      </w:r>
-      <w:r>
-        <w:t>probl</w:t>
-      </w:r>
-      <w:r>
-        <w:t xml:space="preserve">em 1, in which a changing slope </w:t>
-      </w:r>
-      <w:r>
-        <w:t>caused wors</w:t>
-      </w:r>
-      <w:r>
-        <w:t xml:space="preserve">e approximations.  However, this is due to the errors </w:t>
-      </w:r>
-      <w:r>
-        <w:t>that manifest in the nonlinear regions, which</w:t>
-      </w:r>
-      <w:r>
-        <w:t xml:space="preserve"> propagate to the </w:t>
-      </w:r>
-      <w:r>
-        <w:t>linear regions.  The linear reg</w:t>
-      </w:r>
-      <w:r>
-        <w:t xml:space="preserve">ions actually have the lowest </w:t>
-      </w:r>
-      <w:r>
-        <w:t>change in their error values.</w:t>
-      </w:r>
-      <w:r>
-        <w:t>  Compared to the errors in the</w:t>
-      </w:r>
-      <w:r>
-        <w:t xml:space="preserve"> nonlinear regions, they are relati</w:t>
-      </w:r>
-      <w:r>
-        <w:t xml:space="preserve">vely constant.  This shows that </w:t>
-      </w:r>
-      <w:r>
-        <w:t>the</w:t>
-      </w:r>
-      <w:r>
-        <w:t xml:space="preserve"> </w:t>
-      </w:r>
-      <w:r>
-        <w:t>approximations are behaving normally, despite th</w:t>
+        <w:t>The graphs show increasing errors as values between the extrema are approximated, and decreasing errors as values near the extrema are approximated.  This is counter-intuitive, and against our findings from problem 1, in which a changing slope caused worse approximations.  However, this is due to the errors that manifest in the nonlinear regions, which propagate to the linear regions.  The linear regions actually have the lowest change in their error values.  Compared to the errors in the nonlinear regions, they are relatively constant.  This shows that the approximations are behaving normally, despite th</w:t>
       </w:r>
       <w:r>
         <w:t xml:space="preserve">e </w:t>
       </w:r>
-      <w:bookmarkStart w:id="0" w:name="_GoBack"/>
-      <w:bookmarkEnd w:id="0"/>
       <w:r>
-        <w:t>seemingly odd behavior of </w:t>
-      </w:r>
-      <w:r>
-        <w:t>the err</w:t>
-      </w:r>
-      <w:r>
-        <w:t xml:space="preserve">ors (which is likely due to the periodic nature of the </w:t>
-      </w:r>
-      <w:r>
-        <w:t>exact</w:t>
-      </w:r>
-      <w:r>
-        <w:t xml:space="preserve"> </w:t>
-      </w:r>
-      <w:r>
-        <w:t>solution).</w:t>
+        <w:t>seemingly odd behavior of the errors (which is likely due to the periodic nature of the exact solution).</w:t>
       </w:r>
     </w:p>
     <w:sectPr>
@@ -7875,7 +7903,7 @@
 </file>
 
 <file path=word/endnotes.xml><?xml version="1.0" encoding="utf-8"?>
-<w:endnotes xmlns:wpc="http://schemas.microsoft.com/office/word/2010/wordprocessingCanvas" xmlns:cx="http://schemas.microsoft.com/office/drawing/2014/chartex" xmlns:cx1="http://schemas.microsoft.com/office/drawing/2015/9/8/chartex" xmlns:mc="http://schemas.openxmlformats.org/markup-compatibility/2006" xmlns:o="urn:schemas-microsoft-com:office:office" xmlns:r="http://schemas.openxmlformats.org/officeDocument/2006/relationships" xmlns:m="http://schemas.openxmlformats.org/officeDocument/2006/math" xmlns:v="urn:schemas-microsoft-com:vml" xmlns:wp14="http://schemas.microsoft.com/office/word/2010/wordprocessingDrawing" xmlns:wp="http://schemas.openxmlformats.org/drawingml/2006/wordprocessingDrawing" xmlns:w10="urn:schemas-microsoft-com:office:word" xmlns:w="http://schemas.openxmlformats.org/wordprocessingml/2006/main" xmlns:w14="http://schemas.microsoft.com/office/word/2010/wordml" xmlns:w15="http://schemas.microsoft.com/office/word/2012/wordml" xmlns:w16se="http://schemas.microsoft.com/office/word/2015/wordml/symex" xmlns:wpg="http://schemas.microsoft.com/office/word/2010/wordprocessingGroup" xmlns:wpi="http://schemas.microsoft.com/office/word/2010/wordprocessingInk" xmlns:wne="http://schemas.microsoft.com/office/word/2006/wordml" xmlns:wps="http://schemas.microsoft.com/office/word/2010/wordprocessingShape" mc:Ignorable="w14 w15 w16se wp14">
+<w:endnotes xmlns:wpc="http://schemas.microsoft.com/office/word/2010/wordprocessingCanvas" xmlns:mc="http://schemas.openxmlformats.org/markup-compatibility/2006" xmlns:o="urn:schemas-microsoft-com:office:office" xmlns:r="http://schemas.openxmlformats.org/officeDocument/2006/relationships" xmlns:m="http://schemas.openxmlformats.org/officeDocument/2006/math" xmlns:v="urn:schemas-microsoft-com:vml" xmlns:wp14="http://schemas.microsoft.com/office/word/2010/wordprocessingDrawing" xmlns:wp="http://schemas.openxmlformats.org/drawingml/2006/wordprocessingDrawing" xmlns:w10="urn:schemas-microsoft-com:office:word" xmlns:w="http://schemas.openxmlformats.org/wordprocessingml/2006/main" xmlns:w14="http://schemas.microsoft.com/office/word/2010/wordml" xmlns:w15="http://schemas.microsoft.com/office/word/2012/wordml" xmlns:wpg="http://schemas.microsoft.com/office/word/2010/wordprocessingGroup" xmlns:wpi="http://schemas.microsoft.com/office/word/2010/wordprocessingInk" xmlns:wne="http://schemas.microsoft.com/office/word/2006/wordml" xmlns:wps="http://schemas.microsoft.com/office/word/2010/wordprocessingShape" mc:Ignorable="w14 w15 wp14">
   <w:endnote w:type="separator" w:id="-1">
     <w:p>
       <w:r>
@@ -7894,7 +7922,7 @@
 </file>
 
 <file path=word/footnotes.xml><?xml version="1.0" encoding="utf-8"?>
-<w:footnotes xmlns:wpc="http://schemas.microsoft.com/office/word/2010/wordprocessingCanvas" xmlns:cx="http://schemas.microsoft.com/office/drawing/2014/chartex" xmlns:cx1="http://schemas.microsoft.com/office/drawing/2015/9/8/chartex" xmlns:mc="http://schemas.openxmlformats.org/markup-compatibility/2006" xmlns:o="urn:schemas-microsoft-com:office:office" xmlns:r="http://schemas.openxmlformats.org/officeDocument/2006/relationships" xmlns:m="http://schemas.openxmlformats.org/officeDocument/2006/math" xmlns:v="urn:schemas-microsoft-com:vml" xmlns:wp14="http://schemas.microsoft.com/office/word/2010/wordprocessingDrawing" xmlns:wp="http://schemas.openxmlformats.org/drawingml/2006/wordprocessingDrawing" xmlns:w10="urn:schemas-microsoft-com:office:word" xmlns:w="http://schemas.openxmlformats.org/wordprocessingml/2006/main" xmlns:w14="http://schemas.microsoft.com/office/word/2010/wordml" xmlns:w15="http://schemas.microsoft.com/office/word/2012/wordml" xmlns:w16se="http://schemas.microsoft.com/office/word/2015/wordml/symex" xmlns:wpg="http://schemas.microsoft.com/office/word/2010/wordprocessingGroup" xmlns:wpi="http://schemas.microsoft.com/office/word/2010/wordprocessingInk" xmlns:wne="http://schemas.microsoft.com/office/word/2006/wordml" xmlns:wps="http://schemas.microsoft.com/office/word/2010/wordprocessingShape" mc:Ignorable="w14 w15 w16se wp14">
+<w:footnotes xmlns:wpc="http://schemas.microsoft.com/office/word/2010/wordprocessingCanvas" xmlns:mc="http://schemas.openxmlformats.org/markup-compatibility/2006" xmlns:o="urn:schemas-microsoft-com:office:office" xmlns:r="http://schemas.openxmlformats.org/officeDocument/2006/relationships" xmlns:m="http://schemas.openxmlformats.org/officeDocument/2006/math" xmlns:v="urn:schemas-microsoft-com:vml" xmlns:wp14="http://schemas.microsoft.com/office/word/2010/wordprocessingDrawing" xmlns:wp="http://schemas.openxmlformats.org/drawingml/2006/wordprocessingDrawing" xmlns:w10="urn:schemas-microsoft-com:office:word" xmlns:w="http://schemas.openxmlformats.org/wordprocessingml/2006/main" xmlns:w14="http://schemas.microsoft.com/office/word/2010/wordml" xmlns:w15="http://schemas.microsoft.com/office/word/2012/wordml" xmlns:wpg="http://schemas.microsoft.com/office/word/2010/wordprocessingGroup" xmlns:wpi="http://schemas.microsoft.com/office/word/2010/wordprocessingInk" xmlns:wne="http://schemas.microsoft.com/office/word/2006/wordml" xmlns:wps="http://schemas.microsoft.com/office/word/2010/wordprocessingShape" mc:Ignorable="w14 w15 wp14">
   <w:footnote w:type="separator" w:id="-1">
     <w:p>
       <w:r>
@@ -7916,7 +7944,7 @@
 </file>
 
 <file path=word/styles.xml><?xml version="1.0" encoding="utf-8"?>
-<w:styles xmlns:mc="http://schemas.openxmlformats.org/markup-compatibility/2006" xmlns:r="http://schemas.openxmlformats.org/officeDocument/2006/relationships" xmlns:w="http://schemas.openxmlformats.org/wordprocessingml/2006/main" xmlns:w14="http://schemas.microsoft.com/office/word/2010/wordml" xmlns:w15="http://schemas.microsoft.com/office/word/2012/wordml" xmlns:w16se="http://schemas.microsoft.com/office/word/2015/wordml/symex" mc:Ignorable="w14 w15 w16se">
+<w:styles xmlns:mc="http://schemas.openxmlformats.org/markup-compatibility/2006" xmlns:r="http://schemas.openxmlformats.org/officeDocument/2006/relationships" xmlns:w="http://schemas.openxmlformats.org/wordprocessingml/2006/main" xmlns:w14="http://schemas.microsoft.com/office/word/2010/wordml" xmlns:w15="http://schemas.microsoft.com/office/word/2012/wordml" mc:Ignorable="w14 w15">
   <w:docDefaults>
     <w:rPrDefault>
       <w:rPr>

</xml_diff>